<commit_message>
added gantt chart, added to survey, started feasibility study
</commit_message>
<xml_diff>
--- a/End User Survey.docx
+++ b/End User Survey.docx
@@ -38,7 +38,14 @@
           <w:sz w:val="28"/>
           <w:szCs w:val="28"/>
         </w:rPr>
-        <w:t xml:space="preserve">Name: </w:t>
+        <w:t>Gender</w:t>
+      </w:r>
+      <w:r>
+        <w:rPr>
+          <w:sz w:val="28"/>
+          <w:szCs w:val="28"/>
+        </w:rPr>
+        <w:t xml:space="preserve">: </w:t>
       </w:r>
       <w:r>
         <w:rPr>
@@ -54,10 +61,8 @@
           <w:szCs w:val="28"/>
           <w:u w:val="single"/>
         </w:rPr>
-        <w:t>_______</w:t>
-      </w:r>
-      <w:bookmarkStart w:id="0" w:name="_GoBack"/>
-      <w:bookmarkEnd w:id="0"/>
+        <w:t>___</w:t>
+      </w:r>
     </w:p>
     <w:p>
       <w:pPr>
@@ -409,14 +414,7 @@
                 <w:sz w:val="28"/>
                 <w:szCs w:val="28"/>
               </w:rPr>
-              <w:t xml:space="preserve">Would you like for there to be a high-score table </w:t>
-            </w:r>
-            <w:r>
-              <w:rPr>
-                <w:sz w:val="28"/>
-                <w:szCs w:val="28"/>
-              </w:rPr>
-              <w:t>?</w:t>
+              <w:t>Do you play video games often?</w:t>
             </w:r>
           </w:p>
         </w:tc>
@@ -501,7 +499,7 @@
                 <w:sz w:val="28"/>
                 <w:szCs w:val="28"/>
               </w:rPr>
-              <w:t>If so how many places would you like there to be</w:t>
+              <w:t xml:space="preserve">Would you like for there to be a high-score table </w:t>
             </w:r>
             <w:r>
               <w:rPr>
@@ -529,7 +527,7 @@
                 <w:sz w:val="28"/>
                 <w:szCs w:val="28"/>
               </w:rPr>
-              <w:t>5</w:t>
+              <w:t>YES</w:t>
             </w:r>
           </w:p>
         </w:tc>
@@ -550,7 +548,7 @@
                 <w:sz w:val="28"/>
                 <w:szCs w:val="28"/>
               </w:rPr>
-              <w:t>10</w:t>
+              <w:t>NO</w:t>
             </w:r>
           </w:p>
         </w:tc>
@@ -571,7 +569,7 @@
                 <w:sz w:val="28"/>
                 <w:szCs w:val="28"/>
               </w:rPr>
-              <w:t>OTHER_______</w:t>
+              <w:t>UNSURE</w:t>
             </w:r>
           </w:p>
         </w:tc>
@@ -593,7 +591,14 @@
                 <w:sz w:val="28"/>
                 <w:szCs w:val="28"/>
               </w:rPr>
-              <w:t>Would you like for there to be background music</w:t>
+              <w:t>If so how many places would you like there to be</w:t>
+            </w:r>
+            <w:r>
+              <w:rPr>
+                <w:sz w:val="28"/>
+                <w:szCs w:val="28"/>
+              </w:rPr>
+              <w:t xml:space="preserve"> on the high-score table</w:t>
             </w:r>
             <w:r>
               <w:rPr>
@@ -602,13 +607,6 @@
               </w:rPr>
               <w:t>?</w:t>
             </w:r>
-            <w:r>
-              <w:rPr>
-                <w:sz w:val="28"/>
-                <w:szCs w:val="28"/>
-              </w:rPr>
-              <w:t xml:space="preserve"> </w:t>
-            </w:r>
           </w:p>
         </w:tc>
         <w:tc>
@@ -623,12 +621,21 @@
                 <w:szCs w:val="28"/>
               </w:rPr>
             </w:pPr>
-            <w:r>
-              <w:rPr>
-                <w:sz w:val="28"/>
-                <w:szCs w:val="28"/>
-              </w:rPr>
-              <w:t>YES</w:t>
+          </w:p>
+          <w:p>
+            <w:pPr>
+              <w:jc w:val="center"/>
+              <w:rPr>
+                <w:sz w:val="28"/>
+                <w:szCs w:val="28"/>
+              </w:rPr>
+            </w:pPr>
+            <w:r>
+              <w:rPr>
+                <w:sz w:val="28"/>
+                <w:szCs w:val="28"/>
+              </w:rPr>
+              <w:t>5</w:t>
             </w:r>
           </w:p>
         </w:tc>
@@ -644,12 +651,21 @@
                 <w:szCs w:val="28"/>
               </w:rPr>
             </w:pPr>
-            <w:r>
-              <w:rPr>
-                <w:sz w:val="28"/>
-                <w:szCs w:val="28"/>
-              </w:rPr>
-              <w:t>NO</w:t>
+          </w:p>
+          <w:p>
+            <w:pPr>
+              <w:jc w:val="center"/>
+              <w:rPr>
+                <w:sz w:val="28"/>
+                <w:szCs w:val="28"/>
+              </w:rPr>
+            </w:pPr>
+            <w:r>
+              <w:rPr>
+                <w:sz w:val="28"/>
+                <w:szCs w:val="28"/>
+              </w:rPr>
+              <w:t>10</w:t>
             </w:r>
           </w:p>
         </w:tc>
@@ -665,12 +681,21 @@
                 <w:szCs w:val="28"/>
               </w:rPr>
             </w:pPr>
-            <w:r>
-              <w:rPr>
-                <w:sz w:val="28"/>
-                <w:szCs w:val="28"/>
-              </w:rPr>
-              <w:t>UNSURE</w:t>
+          </w:p>
+          <w:p>
+            <w:pPr>
+              <w:jc w:val="center"/>
+              <w:rPr>
+                <w:sz w:val="28"/>
+                <w:szCs w:val="28"/>
+              </w:rPr>
+            </w:pPr>
+            <w:r>
+              <w:rPr>
+                <w:sz w:val="28"/>
+                <w:szCs w:val="28"/>
+              </w:rPr>
+              <w:t>OTHER_______</w:t>
             </w:r>
           </w:p>
         </w:tc>
@@ -692,6 +717,105 @@
                 <w:sz w:val="28"/>
                 <w:szCs w:val="28"/>
               </w:rPr>
+              <w:t>Would you like for there to be background music</w:t>
+            </w:r>
+            <w:r>
+              <w:rPr>
+                <w:sz w:val="28"/>
+                <w:szCs w:val="28"/>
+              </w:rPr>
+              <w:t>?</w:t>
+            </w:r>
+            <w:r>
+              <w:rPr>
+                <w:sz w:val="28"/>
+                <w:szCs w:val="28"/>
+              </w:rPr>
+              <w:t xml:space="preserve"> </w:t>
+            </w:r>
+          </w:p>
+        </w:tc>
+        <w:tc>
+          <w:tcPr>
+            <w:tcW w:w="1842" w:type="dxa"/>
+          </w:tcPr>
+          <w:p>
+            <w:pPr>
+              <w:jc w:val="center"/>
+              <w:rPr>
+                <w:sz w:val="28"/>
+                <w:szCs w:val="28"/>
+              </w:rPr>
+            </w:pPr>
+            <w:r>
+              <w:rPr>
+                <w:sz w:val="28"/>
+                <w:szCs w:val="28"/>
+              </w:rPr>
+              <w:t>YES</w:t>
+            </w:r>
+          </w:p>
+        </w:tc>
+        <w:tc>
+          <w:tcPr>
+            <w:tcW w:w="1664" w:type="dxa"/>
+          </w:tcPr>
+          <w:p>
+            <w:pPr>
+              <w:jc w:val="center"/>
+              <w:rPr>
+                <w:sz w:val="28"/>
+                <w:szCs w:val="28"/>
+              </w:rPr>
+            </w:pPr>
+            <w:r>
+              <w:rPr>
+                <w:sz w:val="28"/>
+                <w:szCs w:val="28"/>
+              </w:rPr>
+              <w:t>NO</w:t>
+            </w:r>
+          </w:p>
+        </w:tc>
+        <w:tc>
+          <w:tcPr>
+            <w:tcW w:w="2254" w:type="dxa"/>
+          </w:tcPr>
+          <w:p>
+            <w:pPr>
+              <w:jc w:val="center"/>
+              <w:rPr>
+                <w:sz w:val="28"/>
+                <w:szCs w:val="28"/>
+              </w:rPr>
+            </w:pPr>
+            <w:r>
+              <w:rPr>
+                <w:sz w:val="28"/>
+                <w:szCs w:val="28"/>
+              </w:rPr>
+              <w:t>UNSURE</w:t>
+            </w:r>
+          </w:p>
+        </w:tc>
+      </w:tr>
+      <w:tr>
+        <w:tc>
+          <w:tcPr>
+            <w:tcW w:w="3256" w:type="dxa"/>
+          </w:tcPr>
+          <w:p>
+            <w:pPr>
+              <w:rPr>
+                <w:sz w:val="28"/>
+                <w:szCs w:val="28"/>
+              </w:rPr>
+            </w:pPr>
+            <w:r>
+              <w:rPr>
+                <w:sz w:val="28"/>
+                <w:szCs w:val="28"/>
+              </w:rPr>
               <w:t>Is having the original graphics in the game important to you</w:t>
             </w:r>
             <w:r>
@@ -700,6 +824,91 @@
                 <w:szCs w:val="28"/>
               </w:rPr>
               <w:t>?</w:t>
+            </w:r>
+          </w:p>
+        </w:tc>
+        <w:tc>
+          <w:tcPr>
+            <w:tcW w:w="1842" w:type="dxa"/>
+          </w:tcPr>
+          <w:p>
+            <w:pPr>
+              <w:jc w:val="center"/>
+              <w:rPr>
+                <w:sz w:val="28"/>
+                <w:szCs w:val="28"/>
+              </w:rPr>
+            </w:pPr>
+            <w:r>
+              <w:rPr>
+                <w:sz w:val="28"/>
+                <w:szCs w:val="28"/>
+              </w:rPr>
+              <w:t>YES</w:t>
+            </w:r>
+          </w:p>
+        </w:tc>
+        <w:tc>
+          <w:tcPr>
+            <w:tcW w:w="1664" w:type="dxa"/>
+          </w:tcPr>
+          <w:p>
+            <w:pPr>
+              <w:jc w:val="center"/>
+              <w:rPr>
+                <w:sz w:val="28"/>
+                <w:szCs w:val="28"/>
+              </w:rPr>
+            </w:pPr>
+            <w:r>
+              <w:rPr>
+                <w:sz w:val="28"/>
+                <w:szCs w:val="28"/>
+              </w:rPr>
+              <w:t>NO</w:t>
+            </w:r>
+          </w:p>
+        </w:tc>
+        <w:tc>
+          <w:tcPr>
+            <w:tcW w:w="2254" w:type="dxa"/>
+          </w:tcPr>
+          <w:p>
+            <w:pPr>
+              <w:jc w:val="center"/>
+              <w:rPr>
+                <w:sz w:val="28"/>
+                <w:szCs w:val="28"/>
+              </w:rPr>
+            </w:pPr>
+            <w:r>
+              <w:rPr>
+                <w:sz w:val="28"/>
+                <w:szCs w:val="28"/>
+              </w:rPr>
+              <w:t>UNSURE</w:t>
+            </w:r>
+          </w:p>
+        </w:tc>
+      </w:tr>
+      <w:tr>
+        <w:tc>
+          <w:tcPr>
+            <w:tcW w:w="3256" w:type="dxa"/>
+          </w:tcPr>
+          <w:p>
+            <w:pPr>
+              <w:rPr>
+                <w:sz w:val="28"/>
+                <w:szCs w:val="28"/>
+              </w:rPr>
+            </w:pPr>
+            <w:r>
+              <w:rPr>
+                <w:sz w:val="28"/>
+                <w:szCs w:val="28"/>
+              </w:rPr>
+              <w:t>Would you prefer a more modern version of the graphics?</w:t>
             </w:r>
           </w:p>
         </w:tc>
@@ -803,14 +1012,115 @@
           <w:sz w:val="28"/>
           <w:szCs w:val="28"/>
         </w:rPr>
-        <w:t>Are there any features that you would like to see in the game</w:t>
-      </w:r>
-      <w:r>
-        <w:rPr>
-          <w:sz w:val="28"/>
-          <w:szCs w:val="28"/>
-        </w:rPr>
-        <w:t>:</w:t>
+        <w:t>How many devices do you own and what type are they (e.g. laptop(windows/mac</w:t>
+      </w:r>
+      <w:r>
+        <w:rPr>
+          <w:sz w:val="28"/>
+          <w:szCs w:val="28"/>
+        </w:rPr>
+        <w:t>/Linux</w:t>
+      </w:r>
+      <w:r>
+        <w:rPr>
+          <w:sz w:val="28"/>
+          <w:szCs w:val="28"/>
+        </w:rPr>
+        <w:t>), desktop (windows/mac</w:t>
+      </w:r>
+      <w:r>
+        <w:rPr>
+          <w:sz w:val="28"/>
+          <w:szCs w:val="28"/>
+        </w:rPr>
+        <w:t>/Linux</w:t>
+      </w:r>
+      <w:r>
+        <w:rPr>
+          <w:sz w:val="28"/>
+          <w:szCs w:val="28"/>
+        </w:rPr>
+        <w:t>), smartphone (what type), tablet (what type)): ________________________________________________________________________________________________________________________________________________________________________________________________</w:t>
+      </w:r>
+    </w:p>
+    <w:p>
+      <w:pPr>
+        <w:rPr>
+          <w:sz w:val="28"/>
+          <w:szCs w:val="28"/>
+        </w:rPr>
+      </w:pPr>
+      <w:r>
+        <w:rPr>
+          <w:sz w:val="28"/>
+          <w:szCs w:val="28"/>
+        </w:rPr>
+        <w:t>What type of device to you use most: ______________________</w:t>
+      </w:r>
+    </w:p>
+    <w:p>
+      <w:pPr>
+        <w:rPr>
+          <w:sz w:val="28"/>
+          <w:szCs w:val="28"/>
+        </w:rPr>
+      </w:pPr>
+      <w:r>
+        <w:rPr>
+          <w:sz w:val="28"/>
+          <w:szCs w:val="28"/>
+        </w:rPr>
+        <w:t xml:space="preserve">What type of device would you play this game </w:t>
+      </w:r>
+      <w:proofErr w:type="gramStart"/>
+      <w:r>
+        <w:rPr>
+          <w:sz w:val="28"/>
+          <w:szCs w:val="28"/>
+        </w:rPr>
+        <w:t>on: _________________</w:t>
+      </w:r>
+      <w:proofErr w:type="gramEnd"/>
+    </w:p>
+    <w:p>
+      <w:pPr>
+        <w:ind w:left="3600" w:firstLine="720"/>
+        <w:rPr>
+          <w:sz w:val="28"/>
+          <w:szCs w:val="28"/>
+        </w:rPr>
+      </w:pPr>
+      <w:bookmarkStart w:id="0" w:name="_GoBack"/>
+      <w:bookmarkEnd w:id="0"/>
+      <w:r>
+        <w:rPr>
+          <w:sz w:val="28"/>
+          <w:szCs w:val="28"/>
+        </w:rPr>
+        <w:t>PTO</w:t>
+      </w:r>
+    </w:p>
+    <w:p>
+      <w:pPr>
+        <w:rPr>
+          <w:sz w:val="28"/>
+          <w:szCs w:val="28"/>
+        </w:rPr>
+      </w:pPr>
+    </w:p>
+    <w:p>
+      <w:pPr>
+        <w:rPr>
+          <w:sz w:val="28"/>
+          <w:szCs w:val="28"/>
+        </w:rPr>
+      </w:pPr>
+      <w:r>
+        <w:rPr>
+          <w:sz w:val="28"/>
+          <w:szCs w:val="28"/>
+        </w:rPr>
+        <w:t>Are there any features that you would like to see in the game:</w:t>
       </w:r>
     </w:p>
     <w:tbl>
@@ -824,7 +1134,7 @@
       </w:tblGrid>
       <w:tr>
         <w:trPr>
-          <w:trHeight w:val="4512"/>
+          <w:trHeight w:val="6158"/>
         </w:trPr>
         <w:tc>
           <w:tcPr>
@@ -1414,6 +1724,36 @@
       </w:tblBorders>
     </w:tblPr>
   </w:style>
+  <w:style w:type="paragraph" w:styleId="BalloonText">
+    <w:name w:val="Balloon Text"/>
+    <w:basedOn w:val="Normal"/>
+    <w:link w:val="BalloonTextChar"/>
+    <w:uiPriority w:val="99"/>
+    <w:semiHidden/>
+    <w:unhideWhenUsed/>
+    <w:rsid w:val="00FF7717"/>
+    <w:pPr>
+      <w:spacing w:after="0" w:line="240" w:lineRule="auto"/>
+    </w:pPr>
+    <w:rPr>
+      <w:rFonts w:ascii="Segoe UI" w:hAnsi="Segoe UI" w:cs="Segoe UI"/>
+      <w:sz w:val="18"/>
+      <w:szCs w:val="18"/>
+    </w:rPr>
+  </w:style>
+  <w:style w:type="character" w:customStyle="1" w:styleId="BalloonTextChar">
+    <w:name w:val="Balloon Text Char"/>
+    <w:basedOn w:val="DefaultParagraphFont"/>
+    <w:link w:val="BalloonText"/>
+    <w:uiPriority w:val="99"/>
+    <w:semiHidden/>
+    <w:rsid w:val="00FF7717"/>
+    <w:rPr>
+      <w:rFonts w:ascii="Segoe UI" w:hAnsi="Segoe UI" w:cs="Segoe UI"/>
+      <w:sz w:val="18"/>
+      <w:szCs w:val="18"/>
+    </w:rPr>
+  </w:style>
 </w:styles>
 </file>
 

</xml_diff>